<commit_message>
Mainīts Kļaviņa prasību Word dokuments
Pierakstīju, iezīmēju pāris lietas priekš DB - nekas būtisks
</commit_message>
<xml_diff>
--- a/Dok/ATS_Mācību_centrs.docx
+++ b/Dok/ATS_Mācību_centrs.docx
@@ -225,8 +225,14 @@
           <w:ilvl w:val="0"/>
           <w:numId w:val="6"/>
         </w:numPr>
-      </w:pPr>
-      <w:r>
+        <w:rPr>
+          <w:highlight w:val="red"/>
+        </w:rPr>
+      </w:pPr>
+      <w:r>
+        <w:rPr>
+          <w:highlight w:val="red"/>
+        </w:rPr>
         <w:t>Pasniedzējiem jābūt informācijai par noslogojumu</w:t>
       </w:r>
     </w:p>
@@ -309,6 +315,8 @@
       <w:r>
         <w:t>datorauditorija</w:t>
       </w:r>
+      <w:bookmarkStart w:id="4" w:name="_GoBack"/>
+      <w:bookmarkEnd w:id="4"/>
       <w:proofErr w:type="spellEnd"/>
     </w:p>
     <w:p>
@@ -330,17 +338,24 @@
           <w:ilvl w:val="0"/>
           <w:numId w:val="7"/>
         </w:numPr>
-      </w:pPr>
-      <w:commentRangeStart w:id="4"/>
-      <w:r>
+        <w:rPr>
+          <w:highlight w:val="red"/>
+        </w:rPr>
+      </w:pPr>
+      <w:commentRangeStart w:id="5"/>
+      <w:r>
+        <w:rPr>
+          <w:highlight w:val="red"/>
+        </w:rPr>
         <w:t>Pasniedzēji</w:t>
       </w:r>
-      <w:commentRangeEnd w:id="4"/>
+      <w:commentRangeEnd w:id="5"/>
       <w:r>
         <w:rPr>
           <w:rStyle w:val="CommentReference"/>
-        </w:rPr>
-        <w:commentReference w:id="4"/>
+          <w:highlight w:val="red"/>
+        </w:rPr>
+        <w:commentReference w:id="5"/>
       </w:r>
     </w:p>
     <w:p>
@@ -351,16 +366,16 @@
           <w:numId w:val="7"/>
         </w:numPr>
       </w:pPr>
-      <w:commentRangeStart w:id="5"/>
+      <w:commentRangeStart w:id="6"/>
       <w:r>
         <w:t>Kursa ilgums (dienas)</w:t>
       </w:r>
-      <w:commentRangeEnd w:id="5"/>
+      <w:commentRangeEnd w:id="6"/>
       <w:r>
         <w:rPr>
           <w:rStyle w:val="CommentReference"/>
         </w:rPr>
-        <w:commentReference w:id="5"/>
+        <w:commentReference w:id="6"/>
       </w:r>
     </w:p>
     <w:p>
@@ -491,8 +506,14 @@
           <w:ilvl w:val="0"/>
           <w:numId w:val="8"/>
         </w:numPr>
-      </w:pPr>
-      <w:r>
+        <w:rPr>
+          <w:highlight w:val="red"/>
+        </w:rPr>
+      </w:pPr>
+      <w:r>
+        <w:rPr>
+          <w:highlight w:val="red"/>
+        </w:rPr>
         <w:t>Noslogojums</w:t>
       </w:r>
     </w:p>
@@ -540,16 +561,16 @@
           <w:numId w:val="8"/>
         </w:numPr>
       </w:pPr>
-      <w:commentRangeStart w:id="6"/>
+      <w:commentRangeStart w:id="7"/>
       <w:r>
         <w:t>Atrašanās vieta</w:t>
       </w:r>
-      <w:commentRangeEnd w:id="6"/>
+      <w:commentRangeEnd w:id="7"/>
       <w:r>
         <w:rPr>
           <w:rStyle w:val="CommentReference"/>
         </w:rPr>
-        <w:commentReference w:id="6"/>
+        <w:commentReference w:id="7"/>
       </w:r>
     </w:p>
     <w:p>
@@ -585,16 +606,16 @@
           <w:numId w:val="9"/>
         </w:numPr>
       </w:pPr>
-      <w:commentRangeStart w:id="7"/>
+      <w:commentRangeStart w:id="8"/>
       <w:r>
         <w:t>Jauna lietotāja pievienošana</w:t>
       </w:r>
-      <w:commentRangeEnd w:id="7"/>
+      <w:commentRangeEnd w:id="8"/>
       <w:r>
         <w:rPr>
           <w:rStyle w:val="CommentReference"/>
         </w:rPr>
-        <w:commentReference w:id="7"/>
+        <w:commentReference w:id="8"/>
       </w:r>
     </w:p>
     <w:p>
@@ -605,7 +626,7 @@
           <w:numId w:val="9"/>
         </w:numPr>
       </w:pPr>
-      <w:commentRangeStart w:id="8"/>
+      <w:commentRangeStart w:id="9"/>
       <w:r>
         <w:t xml:space="preserve">Jaunu kursu pievienošana, esošo </w:t>
       </w:r>
@@ -613,13 +634,13 @@
       <w:r>
         <w:t>rediģēsana</w:t>
       </w:r>
-      <w:commentRangeEnd w:id="8"/>
+      <w:commentRangeEnd w:id="9"/>
       <w:proofErr w:type="spellEnd"/>
       <w:r>
         <w:rPr>
           <w:rStyle w:val="CommentReference"/>
         </w:rPr>
-        <w:commentReference w:id="8"/>
+        <w:commentReference w:id="9"/>
       </w:r>
     </w:p>
     <w:p>
@@ -630,16 +651,16 @@
           <w:numId w:val="9"/>
         </w:numPr>
       </w:pPr>
-      <w:commentRangeStart w:id="9"/>
+      <w:commentRangeStart w:id="10"/>
       <w:r>
         <w:t>Pasniedzēja noslogojuma apskatīšana</w:t>
       </w:r>
-      <w:commentRangeEnd w:id="9"/>
+      <w:commentRangeEnd w:id="10"/>
       <w:r>
         <w:rPr>
           <w:rStyle w:val="CommentReference"/>
         </w:rPr>
-        <w:commentReference w:id="9"/>
+        <w:commentReference w:id="10"/>
       </w:r>
     </w:p>
     <w:p>
@@ -650,16 +671,16 @@
           <w:numId w:val="9"/>
         </w:numPr>
       </w:pPr>
-      <w:commentRangeStart w:id="10"/>
+      <w:commentRangeStart w:id="11"/>
       <w:r>
         <w:t>Auditoriju noslogojuma apskatīšana</w:t>
       </w:r>
-      <w:commentRangeEnd w:id="10"/>
+      <w:commentRangeEnd w:id="11"/>
       <w:r>
         <w:rPr>
           <w:rStyle w:val="CommentReference"/>
         </w:rPr>
-        <w:commentReference w:id="10"/>
+        <w:commentReference w:id="11"/>
       </w:r>
     </w:p>
     <w:p>
@@ -670,16 +691,16 @@
           <w:numId w:val="9"/>
         </w:numPr>
       </w:pPr>
-      <w:commentRangeStart w:id="11"/>
+      <w:commentRangeStart w:id="12"/>
       <w:r>
         <w:t>Jaunu auditoriju pievienošana, esošo rediģēšana</w:t>
       </w:r>
-      <w:commentRangeEnd w:id="11"/>
+      <w:commentRangeEnd w:id="12"/>
       <w:r>
         <w:rPr>
           <w:rStyle w:val="CommentReference"/>
         </w:rPr>
-        <w:commentReference w:id="11"/>
+        <w:commentReference w:id="12"/>
       </w:r>
     </w:p>
     <w:p>
@@ -690,19 +711,19 @@
           <w:numId w:val="9"/>
         </w:numPr>
       </w:pPr>
-      <w:commentRangeStart w:id="12"/>
+      <w:commentRangeStart w:id="13"/>
       <w:r>
         <w:t>Mācību grupu plānošana – var izvēlēties kursu un pievienot studentus, tiek veiktas pārbaudes vai ir pieejamas auditorijas, pasniedzēji</w:t>
       </w:r>
       <w:r>
         <w:t>. Ir iespējams eksportēt datus uz citām sistēmām, lai veiktu komandējumu organizēšanu. Pēc kursu noslēgšanas ir iespējams izdrukāt diplomus, sertifikātus ar katra studenta informāciju.</w:t>
       </w:r>
-      <w:commentRangeEnd w:id="12"/>
+      <w:commentRangeEnd w:id="13"/>
       <w:r>
         <w:rPr>
           <w:rStyle w:val="CommentReference"/>
         </w:rPr>
-        <w:commentReference w:id="12"/>
+        <w:commentReference w:id="13"/>
       </w:r>
     </w:p>
     <w:p>
@@ -972,7 +993,7 @@
       </w:r>
     </w:p>
   </w:comment>
-  <w:comment w:id="4" w:author="Krists Jankovskis" w:date="2015-09-09T16:37:00Z" w:initials="KJ">
+  <w:comment w:id="5" w:author="Krists Jankovskis" w:date="2015-09-09T16:37:00Z" w:initials="KJ">
     <w:p>
       <w:pPr>
         <w:pStyle w:val="CommentText"/>
@@ -1011,7 +1032,7 @@
       <w:proofErr w:type="spellEnd"/>
     </w:p>
   </w:comment>
-  <w:comment w:id="5" w:author="Krists Jankovskis" w:date="2015-09-09T16:38:00Z" w:initials="KJ">
+  <w:comment w:id="6" w:author="Krists Jankovskis" w:date="2015-09-09T16:38:00Z" w:initials="KJ">
     <w:p>
       <w:pPr>
         <w:pStyle w:val="CommentText"/>
@@ -1040,7 +1061,7 @@
       </w:r>
     </w:p>
   </w:comment>
-  <w:comment w:id="6" w:author="Krists Jankovskis" w:date="2015-09-09T16:39:00Z" w:initials="KJ">
+  <w:comment w:id="7" w:author="Krists Jankovskis" w:date="2015-09-09T16:39:00Z" w:initials="KJ">
     <w:p>
       <w:pPr>
         <w:pStyle w:val="CommentText"/>
@@ -1082,7 +1103,7 @@
       </w:pPr>
     </w:p>
   </w:comment>
-  <w:comment w:id="7" w:author="Krists Jankovskis" w:date="2015-09-09T17:38:00Z" w:initials="KJ">
+  <w:comment w:id="8" w:author="Krists Jankovskis" w:date="2015-09-09T17:38:00Z" w:initials="KJ">
     <w:p>
       <w:pPr>
         <w:pStyle w:val="CommentText"/>
@@ -1127,7 +1148,7 @@
       </w:r>
     </w:p>
   </w:comment>
-  <w:comment w:id="8" w:author="Krists Jankovskis" w:date="2015-09-10T19:48:00Z" w:initials="KJ">
+  <w:comment w:id="9" w:author="Krists Jankovskis" w:date="2015-09-10T19:48:00Z" w:initials="KJ">
     <w:p>
       <w:pPr>
         <w:pStyle w:val="CommentText"/>
@@ -1148,7 +1169,7 @@
       </w:r>
     </w:p>
   </w:comment>
-  <w:comment w:id="9" w:author="Krists Jankovskis" w:date="2015-09-09T17:38:00Z" w:initials="KJ">
+  <w:comment w:id="10" w:author="Krists Jankovskis" w:date="2015-09-09T17:38:00Z" w:initials="KJ">
     <w:p>
       <w:pPr>
         <w:pStyle w:val="CommentText"/>
@@ -1167,27 +1188,6 @@
         <w:t>admin</w:t>
       </w:r>
       <w:proofErr w:type="spellEnd"/>
-    </w:p>
-  </w:comment>
-  <w:comment w:id="10" w:author="Krists Jankovskis" w:date="2015-09-10T19:49:00Z" w:initials="KJ">
-    <w:p>
-      <w:pPr>
-        <w:pStyle w:val="CommentText"/>
-      </w:pPr>
-      <w:r>
-        <w:rPr>
-          <w:rStyle w:val="CommentReference"/>
-        </w:rPr>
-        <w:annotationRef/>
-      </w:r>
-      <w:proofErr w:type="spellStart"/>
-      <w:r>
-        <w:t>Admin</w:t>
-      </w:r>
-      <w:proofErr w:type="spellEnd"/>
-      <w:r>
-        <w:t xml:space="preserve"> / pasniedz</w:t>
-      </w:r>
     </w:p>
   </w:comment>
   <w:comment w:id="11" w:author="Krists Jankovskis" w:date="2015-09-10T19:49:00Z" w:initials="KJ">
@@ -1206,6 +1206,9 @@
         <w:t>Admin</w:t>
       </w:r>
       <w:proofErr w:type="spellEnd"/>
+      <w:r>
+        <w:t xml:space="preserve"> / pasniedz</w:t>
+      </w:r>
     </w:p>
   </w:comment>
   <w:comment w:id="12" w:author="Krists Jankovskis" w:date="2015-09-10T19:49:00Z" w:initials="KJ">
@@ -1219,11 +1222,27 @@
         </w:rPr>
         <w:annotationRef/>
       </w:r>
+      <w:proofErr w:type="spellStart"/>
       <w:r>
         <w:t>Admin</w:t>
       </w:r>
-      <w:bookmarkStart w:id="13" w:name="_GoBack"/>
-      <w:bookmarkEnd w:id="13"/>
+      <w:proofErr w:type="spellEnd"/>
+    </w:p>
+  </w:comment>
+  <w:comment w:id="13" w:author="Krists Jankovskis" w:date="2015-09-10T19:49:00Z" w:initials="KJ">
+    <w:p>
+      <w:pPr>
+        <w:pStyle w:val="CommentText"/>
+      </w:pPr>
+      <w:r>
+        <w:rPr>
+          <w:rStyle w:val="CommentReference"/>
+        </w:rPr>
+        <w:annotationRef/>
+      </w:r>
+      <w:r>
+        <w:t>Admin</w:t>
+      </w:r>
     </w:p>
   </w:comment>
 </w:comments>
@@ -3684,6 +3703,21 @@
 </file>
 
 <file path=customXml/item1.xml><?xml version="1.0" encoding="utf-8"?>
+<?mso-contentType ?>
+<FormTemplates xmlns="http://schemas.microsoft.com/sharepoint/v3/contenttype/forms">
+  <Display>DocumentLibraryForm</Display>
+  <Edit>DocumentLibraryForm</Edit>
+  <New>DocumentLibraryForm</New>
+</FormTemplates>
+</file>
+
+<file path=customXml/item2.xml><?xml version="1.0" encoding="utf-8"?>
+<p:properties xmlns:p="http://schemas.microsoft.com/office/2006/metadata/properties" xmlns:xsi="http://www.w3.org/2001/XMLSchema-instance" xmlns:pc="http://schemas.microsoft.com/office/infopath/2007/PartnerControls">
+  <documentManagement/>
+</p:properties>
+</file>
+
+<file path=customXml/item3.xml><?xml version="1.0" encoding="utf-8"?>
 <ct:contentTypeSchema xmlns:ct="http://schemas.microsoft.com/office/2006/metadata/contentType" xmlns:ma="http://schemas.microsoft.com/office/2006/metadata/properties/metaAttributes" ct:_="" ma:_="" ma:contentTypeName="Dokuments" ma:contentTypeID="0x010100844C41739646184BA3C55DBACCAD68C6" ma:contentTypeVersion="2" ma:contentTypeDescription="Izveidot jaunu dokumentu." ma:contentTypeScope="" ma:versionID="359a6f028a726b190a1f9c65d4bafac5">
   <xsd:schema xmlns:xsd="http://www.w3.org/2001/XMLSchema" xmlns:xs="http://www.w3.org/2001/XMLSchema" xmlns:p="http://schemas.microsoft.com/office/2006/metadata/properties" xmlns:ns2="ccd068ab-ac27-4446-80ff-7cea9d4da481" targetNamespace="http://schemas.microsoft.com/office/2006/metadata/properties" ma:root="true" ma:fieldsID="c93d6851d1b701623a9a6c0d5de0bb57" ns2:_="">
     <xsd:import namespace="ccd068ab-ac27-4446-80ff-7cea9d4da481"/>
@@ -3829,22 +3863,24 @@
 </ct:contentTypeSchema>
 </file>
 
-<file path=customXml/item2.xml><?xml version="1.0" encoding="utf-8"?>
-<p:properties xmlns:p="http://schemas.microsoft.com/office/2006/metadata/properties" xmlns:xsi="http://www.w3.org/2001/XMLSchema-instance" xmlns:pc="http://schemas.microsoft.com/office/infopath/2007/PartnerControls">
-  <documentManagement/>
-</p:properties>
+<file path=customXml/itemProps1.xml><?xml version="1.0" encoding="utf-8"?>
+<ds:datastoreItem xmlns:ds="http://schemas.openxmlformats.org/officeDocument/2006/customXml" ds:itemID="{36E731DB-2A9E-47E9-9AA6-F55116F99423}">
+  <ds:schemaRefs>
+    <ds:schemaRef ds:uri="http://schemas.microsoft.com/sharepoint/v3/contenttype/forms"/>
+  </ds:schemaRefs>
+</ds:datastoreItem>
 </file>
 
-<file path=customXml/item3.xml><?xml version="1.0" encoding="utf-8"?>
-<?mso-contentType ?>
-<FormTemplates xmlns="http://schemas.microsoft.com/sharepoint/v3/contenttype/forms">
-  <Display>DocumentLibraryForm</Display>
-  <Edit>DocumentLibraryForm</Edit>
-  <New>DocumentLibraryForm</New>
-</FormTemplates>
+<file path=customXml/itemProps2.xml><?xml version="1.0" encoding="utf-8"?>
+<ds:datastoreItem xmlns:ds="http://schemas.openxmlformats.org/officeDocument/2006/customXml" ds:itemID="{5D4D890A-67B6-4BDE-B0C8-F85216F2E71D}">
+  <ds:schemaRefs>
+    <ds:schemaRef ds:uri="http://schemas.microsoft.com/office/2006/metadata/properties"/>
+    <ds:schemaRef ds:uri="http://schemas.microsoft.com/office/infopath/2007/PartnerControls"/>
+  </ds:schemaRefs>
+</ds:datastoreItem>
 </file>
 
-<file path=customXml/itemProps1.xml><?xml version="1.0" encoding="utf-8"?>
+<file path=customXml/itemProps3.xml><?xml version="1.0" encoding="utf-8"?>
 <ds:datastoreItem xmlns:ds="http://schemas.openxmlformats.org/officeDocument/2006/customXml" ds:itemID="{3B9FEA0F-5D60-49CC-9FB3-B07323D8D80F}">
   <ds:schemaRefs>
     <ds:schemaRef ds:uri="http://schemas.microsoft.com/office/2006/metadata/contentType"/>
@@ -3860,21 +3896,4 @@
     <ds:schemaRef ds:uri="http://schemas.microsoft.com/internal/obd"/>
   </ds:schemaRefs>
 </ds:datastoreItem>
-</file>
-
-<file path=customXml/itemProps2.xml><?xml version="1.0" encoding="utf-8"?>
-<ds:datastoreItem xmlns:ds="http://schemas.openxmlformats.org/officeDocument/2006/customXml" ds:itemID="{5D4D890A-67B6-4BDE-B0C8-F85216F2E71D}">
-  <ds:schemaRefs>
-    <ds:schemaRef ds:uri="http://schemas.microsoft.com/office/2006/metadata/properties"/>
-    <ds:schemaRef ds:uri="http://schemas.microsoft.com/office/infopath/2007/PartnerControls"/>
-  </ds:schemaRefs>
-</ds:datastoreItem>
-</file>
-
-<file path=customXml/itemProps3.xml><?xml version="1.0" encoding="utf-8"?>
-<ds:datastoreItem xmlns:ds="http://schemas.openxmlformats.org/officeDocument/2006/customXml" ds:itemID="{36E731DB-2A9E-47E9-9AA6-F55116F99423}">
-  <ds:schemaRefs>
-    <ds:schemaRef ds:uri="http://schemas.microsoft.com/sharepoint/v3/contenttype/forms"/>
-  </ds:schemaRefs>
-</ds:datastoreItem>
 </file>
</xml_diff>